<commit_message>
steve hat etwas hinzugefügt
</commit_message>
<xml_diff>
--- a/Vertrag.docx
+++ b/Vertrag.docx
@@ -50,8 +50,8 @@
       <w:r>
         <w:rPr>
           <w:rFonts w:ascii="Segoe UI" w:hAnsi="Segoe UI" w:eastAsia="Times New Roman" w:cs="Segoe UI"/>
-          <w:b/>
-          <w:bCs/>
+          <w:b w:val="1"/>
+          <w:bCs w:val="1"/>
           <w:sz w:val="21"/>
           <w:szCs w:val="21"/>
           <w:bdr w:val="single" w:color="D9D9E3" w:sz="2" w:space="0" w:frame="1"/>
@@ -68,77 +68,151 @@
         </w:rPr>
         <w:t xml:space="preserve"> </w:t>
       </w:r>
-      <w:proofErr w:type="spellStart"/>
-      <w:r>
-        <w:rPr>
-          <w:rFonts w:ascii="Segoe UI" w:hAnsi="Segoe UI" w:eastAsia="Times New Roman" w:cs="Segoe UI"/>
-          <w:sz w:val="21"/>
-          <w:szCs w:val="21"/>
-          <w:lang w:eastAsia="de-DE"/>
-        </w:rPr>
-        <w:t>FlexiPlot</w:t>
-      </w:r>
-      <w:proofErr w:type="spellEnd"/>
-      <w:r>
-        <w:rPr>
-          <w:rFonts w:ascii="Segoe UI" w:hAnsi="Segoe UI" w:eastAsia="Times New Roman" w:cs="Segoe UI"/>
-          <w:sz w:val="21"/>
-          <w:szCs w:val="21"/>
-          <w:lang w:eastAsia="de-DE"/>
-        </w:rPr>
-        <w:t xml:space="preserve"> GmbH</w:t>
-      </w:r>
-    </w:p>
-    <w:p>
-      <w:pPr>
-        <w:pBdr>
-          <w:top w:val="single" w:color="D9D9E3" w:sz="2" w:space="0"/>
-          <w:left w:val="single" w:color="D9D9E3" w:sz="2" w:space="0"/>
-          <w:bottom w:val="single" w:color="D9D9E3" w:sz="2" w:space="0"/>
-          <w:right w:val="single" w:color="D9D9E3" w:sz="2" w:space="0"/>
-        </w:pBdr>
-        <w:spacing w:before="300" w:after="300" w:line="240" w:lineRule="auto"/>
-        <w:rPr>
-          <w:rFonts w:ascii="Segoe UI" w:hAnsi="Segoe UI" w:eastAsia="Times New Roman" w:cs="Segoe UI"/>
-          <w:sz w:val="21"/>
-          <w:szCs w:val="21"/>
-          <w:lang w:eastAsia="de-DE"/>
-        </w:rPr>
-      </w:pPr>
-      <w:r>
-        <w:rPr>
-          <w:rFonts w:ascii="Segoe UI" w:hAnsi="Segoe UI" w:eastAsia="Times New Roman" w:cs="Segoe UI"/>
-          <w:sz w:val="21"/>
-          <w:szCs w:val="21"/>
-          <w:lang w:eastAsia="de-DE"/>
-        </w:rPr>
-        <w:t xml:space="preserve"> Georg-Seebeck-Straße 60, 27570 Bremerhaven </w:t>
-      </w:r>
-    </w:p>
-    <w:p>
-      <w:pPr>
-        <w:pBdr>
-          <w:top w:val="single" w:color="D9D9E3" w:sz="2" w:space="0"/>
-          <w:left w:val="single" w:color="D9D9E3" w:sz="2" w:space="0"/>
-          <w:bottom w:val="single" w:color="D9D9E3" w:sz="2" w:space="0"/>
-          <w:right w:val="single" w:color="D9D9E3" w:sz="2" w:space="0"/>
-        </w:pBdr>
-        <w:spacing w:before="300" w:after="300" w:line="240" w:lineRule="auto"/>
-        <w:rPr>
-          <w:rFonts w:ascii="Segoe UI" w:hAnsi="Segoe UI" w:eastAsia="Times New Roman" w:cs="Segoe UI"/>
-          <w:sz w:val="21"/>
-          <w:szCs w:val="21"/>
-          <w:lang w:eastAsia="de-DE"/>
-        </w:rPr>
-      </w:pPr>
-      <w:r>
-        <w:rPr>
-          <w:rFonts w:ascii="Segoe UI" w:hAnsi="Segoe UI" w:eastAsia="Times New Roman" w:cs="Segoe UI"/>
-          <w:sz w:val="21"/>
-          <w:szCs w:val="21"/>
-          <w:lang w:eastAsia="de-DE"/>
-        </w:rPr>
-        <w:t xml:space="preserve">Telefon: 0231/123456 - 0 Fax: 0231/123456 - 41 </w:t>
+    </w:p>
+    <w:p>
+      <w:pPr>
+        <w:pStyle w:val="Standard"/>
+        <w:pBdr>
+          <w:top w:val="single" w:color="D9D9E3" w:sz="2" w:space="0"/>
+          <w:left w:val="single" w:color="D9D9E3" w:sz="2" w:space="0"/>
+          <w:bottom w:val="single" w:color="D9D9E3" w:sz="2" w:space="0"/>
+          <w:right w:val="single" w:color="D9D9E3" w:sz="2" w:space="0"/>
+        </w:pBdr>
+        <w:spacing w:before="300" w:after="300" w:line="240" w:lineRule="auto"/>
+        <w:rPr>
+          <w:rFonts w:ascii="Segoe UI" w:hAnsi="Segoe UI" w:eastAsia="Times New Roman" w:cs="Segoe UI"/>
+          <w:sz w:val="21"/>
+          <w:szCs w:val="21"/>
+          <w:lang w:eastAsia="de-DE"/>
+        </w:rPr>
+      </w:pPr>
+      <w:r>
+        <w:rPr>
+          <w:rFonts w:ascii="Segoe UI" w:hAnsi="Segoe UI" w:eastAsia="Times New Roman" w:cs="Segoe UI"/>
+          <w:sz w:val="21"/>
+          <w:szCs w:val="21"/>
+          <w:lang w:eastAsia="de-DE"/>
+        </w:rPr>
+        <w:t>SAP 4 / HANA</w:t>
+      </w:r>
+    </w:p>
+    <w:p>
+      <w:pPr>
+        <w:pBdr>
+          <w:top w:val="single" w:color="D9D9E3" w:sz="2" w:space="0"/>
+          <w:left w:val="single" w:color="D9D9E3" w:sz="2" w:space="0"/>
+          <w:bottom w:val="single" w:color="D9D9E3" w:sz="2" w:space="0"/>
+          <w:right w:val="single" w:color="D9D9E3" w:sz="2" w:space="0"/>
+        </w:pBdr>
+        <w:spacing w:before="300" w:after="300" w:line="240" w:lineRule="auto"/>
+        <w:rPr>
+          <w:rFonts w:ascii="Segoe UI" w:hAnsi="Segoe UI" w:eastAsia="Times New Roman" w:cs="Segoe UI"/>
+          <w:sz w:val="21"/>
+          <w:szCs w:val="21"/>
+          <w:lang w:eastAsia="de-DE"/>
+        </w:rPr>
+      </w:pPr>
+      <w:r>
+        <w:rPr>
+          <w:rFonts w:ascii="Segoe UI" w:hAnsi="Segoe UI" w:eastAsia="Times New Roman" w:cs="Segoe UI"/>
+          <w:b w:val="1"/>
+          <w:bCs w:val="1"/>
+          <w:sz w:val="21"/>
+          <w:szCs w:val="21"/>
+          <w:bdr w:val="single" w:color="D9D9E3" w:sz="2" w:space="0" w:frame="1"/>
+          <w:lang w:eastAsia="de-DE"/>
+        </w:rPr>
+        <w:t>1.2 Auftraggeber</w:t>
+      </w:r>
+      <w:r>
+        <w:rPr>
+          <w:rFonts w:ascii="Segoe UI" w:hAnsi="Segoe UI" w:eastAsia="Times New Roman" w:cs="Segoe UI"/>
+          <w:sz w:val="21"/>
+          <w:szCs w:val="21"/>
+          <w:lang w:eastAsia="de-DE"/>
+        </w:rPr>
+        <w:t xml:space="preserve"> </w:t>
+      </w:r>
+    </w:p>
+    <w:p>
+      <w:pPr>
+        <w:pStyle w:val="Standard"/>
+        <w:pBdr>
+          <w:top w:val="single" w:color="D9D9E3" w:sz="2" w:space="0"/>
+          <w:left w:val="single" w:color="D9D9E3" w:sz="2" w:space="0"/>
+          <w:bottom w:val="single" w:color="D9D9E3" w:sz="2" w:space="0"/>
+          <w:right w:val="single" w:color="D9D9E3" w:sz="2" w:space="0"/>
+        </w:pBdr>
+        <w:spacing w:before="300" w:after="300" w:line="240" w:lineRule="auto"/>
+        <w:rPr>
+          <w:rFonts w:ascii="Segoe UI" w:hAnsi="Segoe UI" w:eastAsia="Times New Roman" w:cs="Segoe UI"/>
+          <w:sz w:val="21"/>
+          <w:szCs w:val="21"/>
+          <w:lang w:eastAsia="de-DE"/>
+        </w:rPr>
+      </w:pPr>
+      <w:r>
+        <w:rPr>
+          <w:rFonts w:ascii="Segoe UI" w:hAnsi="Segoe UI" w:eastAsia="Times New Roman" w:cs="Segoe UI"/>
+          <w:sz w:val="21"/>
+          <w:szCs w:val="21"/>
+          <w:lang w:eastAsia="de-DE"/>
+        </w:rPr>
+        <w:t>FlexiPlot GmbH</w:t>
+      </w:r>
+    </w:p>
+    <w:p>
+      <w:pPr>
+        <w:pStyle w:val="Standard"/>
+        <w:pBdr>
+          <w:top w:val="single" w:color="D9D9E3" w:sz="2" w:space="0"/>
+          <w:left w:val="single" w:color="D9D9E3" w:sz="2" w:space="0"/>
+          <w:bottom w:val="single" w:color="D9D9E3" w:sz="2" w:space="0"/>
+          <w:right w:val="single" w:color="D9D9E3" w:sz="2" w:space="0"/>
+        </w:pBdr>
+        <w:spacing w:before="300" w:after="300" w:line="240" w:lineRule="auto"/>
+        <w:rPr>
+          <w:rFonts w:ascii="Segoe UI" w:hAnsi="Segoe UI" w:eastAsia="Times New Roman" w:cs="Segoe UI"/>
+          <w:sz w:val="21"/>
+          <w:szCs w:val="21"/>
+          <w:lang w:eastAsia="de-DE"/>
+        </w:rPr>
+      </w:pPr>
+      <w:r>
+        <w:rPr>
+          <w:rFonts w:ascii="Segoe UI" w:hAnsi="Segoe UI" w:eastAsia="Times New Roman" w:cs="Segoe UI"/>
+          <w:sz w:val="21"/>
+          <w:szCs w:val="21"/>
+          <w:lang w:eastAsia="de-DE"/>
+        </w:rPr>
+        <w:t>Georg-Seebeck-Straße 60, 27570 Bremerhaven</w:t>
+      </w:r>
+    </w:p>
+    <w:p>
+      <w:pPr>
+        <w:pStyle w:val="Standard"/>
+        <w:pBdr>
+          <w:top w:val="single" w:color="D9D9E3" w:sz="2" w:space="0"/>
+          <w:left w:val="single" w:color="D9D9E3" w:sz="2" w:space="0"/>
+          <w:bottom w:val="single" w:color="D9D9E3" w:sz="2" w:space="0"/>
+          <w:right w:val="single" w:color="D9D9E3" w:sz="2" w:space="0"/>
+        </w:pBdr>
+        <w:spacing w:before="300" w:after="300" w:line="240" w:lineRule="auto"/>
+        <w:rPr>
+          <w:rFonts w:ascii="Segoe UI" w:hAnsi="Segoe UI" w:eastAsia="Times New Roman" w:cs="Segoe UI"/>
+          <w:sz w:val="21"/>
+          <w:szCs w:val="21"/>
+          <w:lang w:eastAsia="de-DE"/>
+        </w:rPr>
+      </w:pPr>
+      <w:r>
+        <w:rPr>
+          <w:rFonts w:ascii="Segoe UI" w:hAnsi="Segoe UI" w:eastAsia="Times New Roman" w:cs="Segoe UI"/>
+          <w:sz w:val="21"/>
+          <w:szCs w:val="21"/>
+          <w:lang w:eastAsia="de-DE"/>
+        </w:rPr>
+        <w:t>Telefon: 0231/123456 - 0 Fax: 0231/123456 - 41</w:t>
       </w:r>
     </w:p>
     <w:p>
@@ -166,7 +240,7 @@
         </w:rPr>
         <w:t xml:space="preserve">E-Mail: </w:t>
       </w:r>
-      <w:hyperlink w:tgtFrame="_new" w:history="1" r:id="rId4">
+      <w:hyperlink r:id="R0d41c43ed4a643e0">
         <w:r>
           <w:rPr>
             <w:rFonts w:ascii="Segoe UI" w:hAnsi="Segoe UI" w:eastAsia="Times New Roman" w:cs="Segoe UI"/>
@@ -174,7 +248,6 @@
             <w:sz w:val="21"/>
             <w:szCs w:val="21"/>
             <w:u w:val="single"/>
-            <w:bdr w:val="single" w:color="D9D9E3" w:sz="2" w:space="0" w:frame="1"/>
             <w:lang w:eastAsia="de-DE"/>
           </w:rPr>
           <w:t>info@flexiplot.de</w:t>
@@ -206,7 +279,7 @@
         </w:rPr>
         <w:t xml:space="preserve">Internet: </w:t>
       </w:r>
-      <w:hyperlink w:tgtFrame="_new" w:history="1" r:id="rId5">
+      <w:hyperlink r:id="R6f3b309114d243da">
         <w:r>
           <w:rPr>
             <w:rFonts w:ascii="Segoe UI" w:hAnsi="Segoe UI" w:eastAsia="Times New Roman" w:cs="Segoe UI"/>
@@ -214,7 +287,6 @@
             <w:sz w:val="21"/>
             <w:szCs w:val="21"/>
             <w:u w:val="single"/>
-            <w:bdr w:val="single" w:color="D9D9E3" w:sz="2" w:space="0" w:frame="1"/>
             <w:lang w:eastAsia="de-DE"/>
           </w:rPr>
           <w:t>www.flexiplot.de</w:t>
@@ -223,6 +295,24 @@
     </w:p>
     <w:p>
       <w:pPr>
+        <w:pStyle w:val="Standard"/>
+        <w:pBdr>
+          <w:top w:val="single" w:color="D9D9E3" w:sz="2" w:space="0"/>
+          <w:left w:val="single" w:color="D9D9E3" w:sz="2" w:space="0"/>
+          <w:bottom w:val="single" w:color="D9D9E3" w:sz="2" w:space="0"/>
+          <w:right w:val="single" w:color="D9D9E3" w:sz="2" w:space="0"/>
+        </w:pBdr>
+        <w:spacing w:before="300" w:after="300" w:line="240" w:lineRule="auto"/>
+        <w:rPr>
+          <w:rFonts w:ascii="Segoe UI" w:hAnsi="Segoe UI" w:eastAsia="Times New Roman" w:cs="Segoe UI"/>
+          <w:sz w:val="21"/>
+          <w:szCs w:val="21"/>
+          <w:lang w:eastAsia="de-DE"/>
+        </w:rPr>
+      </w:pPr>
+    </w:p>
+    <w:p>
+      <w:pPr>
         <w:pBdr>
           <w:top w:val="single" w:color="D9D9E3" w:sz="2" w:space="0"/>
           <w:left w:val="single" w:color="D9D9E3" w:sz="2" w:space="0"/>
@@ -247,96 +337,6 @@
           <w:bdr w:val="single" w:color="D9D9E3" w:sz="2" w:space="0" w:frame="1"/>
           <w:lang w:eastAsia="de-DE"/>
         </w:rPr>
-        <w:t>1.2 Auftraggeber</w:t>
-      </w:r>
-      <w:r>
-        <w:rPr>
-          <w:rFonts w:ascii="Segoe UI" w:hAnsi="Segoe UI" w:eastAsia="Times New Roman" w:cs="Segoe UI"/>
-          <w:sz w:val="21"/>
-          <w:szCs w:val="21"/>
-          <w:lang w:eastAsia="de-DE"/>
-        </w:rPr>
-        <w:t xml:space="preserve"> [Dein Name/Firma]</w:t>
-      </w:r>
-    </w:p>
-    <w:p>
-      <w:pPr>
-        <w:pBdr>
-          <w:top w:val="single" w:color="D9D9E3" w:sz="2" w:space="0"/>
-          <w:left w:val="single" w:color="D9D9E3" w:sz="2" w:space="0"/>
-          <w:bottom w:val="single" w:color="D9D9E3" w:sz="2" w:space="0"/>
-          <w:right w:val="single" w:color="D9D9E3" w:sz="2" w:space="0"/>
-        </w:pBdr>
-        <w:spacing w:before="300" w:after="300" w:line="240" w:lineRule="auto"/>
-        <w:rPr>
-          <w:rFonts w:ascii="Segoe UI" w:hAnsi="Segoe UI" w:eastAsia="Times New Roman" w:cs="Segoe UI"/>
-          <w:sz w:val="21"/>
-          <w:szCs w:val="21"/>
-          <w:lang w:eastAsia="de-DE"/>
-        </w:rPr>
-      </w:pPr>
-      <w:r>
-        <w:rPr>
-          <w:rFonts w:ascii="Segoe UI" w:hAnsi="Segoe UI" w:eastAsia="Times New Roman" w:cs="Segoe UI"/>
-          <w:sz w:val="21"/>
-          <w:szCs w:val="21"/>
-          <w:lang w:eastAsia="de-DE"/>
-        </w:rPr>
-        <w:t xml:space="preserve"> [Deine Adresse]</w:t>
-      </w:r>
-    </w:p>
-    <w:p>
-      <w:pPr>
-        <w:pBdr>
-          <w:top w:val="single" w:color="D9D9E3" w:sz="2" w:space="0"/>
-          <w:left w:val="single" w:color="D9D9E3" w:sz="2" w:space="0"/>
-          <w:bottom w:val="single" w:color="D9D9E3" w:sz="2" w:space="0"/>
-          <w:right w:val="single" w:color="D9D9E3" w:sz="2" w:space="0"/>
-        </w:pBdr>
-        <w:spacing w:before="300" w:after="300" w:line="240" w:lineRule="auto"/>
-        <w:rPr>
-          <w:rFonts w:ascii="Segoe UI" w:hAnsi="Segoe UI" w:eastAsia="Times New Roman" w:cs="Segoe UI"/>
-          <w:sz w:val="21"/>
-          <w:szCs w:val="21"/>
-          <w:lang w:eastAsia="de-DE"/>
-        </w:rPr>
-      </w:pPr>
-      <w:r>
-        <w:rPr>
-          <w:rFonts w:ascii="Segoe UI" w:hAnsi="Segoe UI" w:eastAsia="Times New Roman" w:cs="Segoe UI"/>
-          <w:sz w:val="21"/>
-          <w:szCs w:val="21"/>
-          <w:lang w:eastAsia="de-DE"/>
-        </w:rPr>
-        <w:t xml:space="preserve"> [Deine Kontaktdaten]</w:t>
-      </w:r>
-    </w:p>
-    <w:p>
-      <w:pPr>
-        <w:pBdr>
-          <w:top w:val="single" w:color="D9D9E3" w:sz="2" w:space="0"/>
-          <w:left w:val="single" w:color="D9D9E3" w:sz="2" w:space="0"/>
-          <w:bottom w:val="single" w:color="D9D9E3" w:sz="2" w:space="0"/>
-          <w:right w:val="single" w:color="D9D9E3" w:sz="2" w:space="0"/>
-        </w:pBdr>
-        <w:spacing w:before="300" w:after="300" w:line="240" w:lineRule="auto"/>
-        <w:rPr>
-          <w:rFonts w:ascii="Segoe UI" w:hAnsi="Segoe UI" w:eastAsia="Times New Roman" w:cs="Segoe UI"/>
-          <w:sz w:val="21"/>
-          <w:szCs w:val="21"/>
-          <w:lang w:eastAsia="de-DE"/>
-        </w:rPr>
-      </w:pPr>
-      <w:r>
-        <w:rPr>
-          <w:rFonts w:ascii="Segoe UI" w:hAnsi="Segoe UI" w:eastAsia="Times New Roman" w:cs="Segoe UI"/>
-          <w:b/>
-          <w:bCs/>
-          <w:sz w:val="21"/>
-          <w:szCs w:val="21"/>
-          <w:bdr w:val="single" w:color="D9D9E3" w:sz="2" w:space="0" w:frame="1"/>
-          <w:lang w:eastAsia="de-DE"/>
-        </w:rPr>
         <w:t>2. Einleitung</w:t>
       </w:r>
     </w:p>
@@ -364,7 +364,34 @@
           <w:szCs w:val="21"/>
           <w:lang w:eastAsia="de-DE"/>
         </w:rPr>
-        <w:t xml:space="preserve">Dieser Vertrag ("Vertrag") wird zwischen </w:t>
+        <w:t>Dieser Vertrag wird zwischen</w:t>
+      </w:r>
+      <w:r>
+        <w:rPr>
+          <w:rFonts w:ascii="Segoe UI" w:hAnsi="Segoe UI" w:eastAsia="Times New Roman" w:cs="Segoe UI"/>
+          <w:sz w:val="21"/>
+          <w:szCs w:val="21"/>
+          <w:lang w:eastAsia="de-DE"/>
+        </w:rPr>
+        <w:t xml:space="preserve"> SAP 4 / HANA</w:t>
+      </w:r>
+      <w:r>
+        <w:rPr>
+          <w:rFonts w:ascii="Segoe UI" w:hAnsi="Segoe UI" w:eastAsia="Times New Roman" w:cs="Segoe UI"/>
+          <w:sz w:val="21"/>
+          <w:szCs w:val="21"/>
+          <w:lang w:eastAsia="de-DE"/>
+        </w:rPr>
+        <w:t xml:space="preserve"> </w:t>
+      </w:r>
+      <w:r>
+        <w:rPr>
+          <w:rFonts w:ascii="Segoe UI" w:hAnsi="Segoe UI" w:eastAsia="Times New Roman" w:cs="Segoe UI"/>
+          <w:sz w:val="21"/>
+          <w:szCs w:val="21"/>
+          <w:lang w:eastAsia="de-DE"/>
+        </w:rPr>
+        <w:t xml:space="preserve">und </w:t>
       </w:r>
       <w:r>
         <w:rPr>
@@ -382,7 +409,16 @@
           <w:szCs w:val="21"/>
           <w:lang w:eastAsia="de-DE"/>
         </w:rPr>
-        <w:t xml:space="preserve"> GmbH ("Auftragnehmer") und [Deinem Namen/Firma] ("Auftraggeber") geschlossen und regelt die Bedingungen für die Lieferung von </w:t>
+        <w:t xml:space="preserve"> GmbH </w:t>
+      </w:r>
+      <w:r>
+        <w:rPr>
+          <w:rFonts w:ascii="Segoe UI" w:hAnsi="Segoe UI" w:eastAsia="Times New Roman" w:cs="Segoe UI"/>
+          <w:sz w:val="21"/>
+          <w:szCs w:val="21"/>
+          <w:lang w:eastAsia="de-DE"/>
+        </w:rPr>
+        <w:t xml:space="preserve">geschlossen und regelt die Bedingungen für die Lieferung von </w:t>
       </w:r>
       <w:r>
         <w:rPr>

</xml_diff>